<commit_message>
Atualização do Boletim de Acompanhamento e Relatório Mensal de Pagamentos das OS - Ref. 1ª Quinzena de Out/2016.
</commit_message>
<xml_diff>
--- a/00_GESTAO_GERAL/00_COMITE/03_BOLETIM_ACOMPANHAMENTO/Boletim de Acompanhamento - Atividades Fábrica de Software - 201610-1.docx
+++ b/00_GESTAO_GERAL/00_COMITE/03_BOLETIM_ACOMPANHAMENTO/Boletim de Acompanhamento - Atividades Fábrica de Software - 201610-1.docx
@@ -95,8 +95,10 @@
           <w:sz w:val="28"/>
           <w:szCs w:val="28"/>
         </w:rPr>
-        <w:t>Set</w:t>
-      </w:r>
+        <w:t>Out</w:t>
+      </w:r>
+      <w:bookmarkStart w:id="0" w:name="_GoBack"/>
+      <w:bookmarkEnd w:id="0"/>
       <w:r>
         <w:rPr>
           <w:b/>
@@ -720,10 +722,7 @@
         <w:t xml:space="preserve"> </w:t>
       </w:r>
       <w:r>
-        <w:t>OS Devolvida</w:t>
-      </w:r>
-      <w:r>
-        <w:t>, mas já reentregue. Em processo de testes do CIAT.</w:t>
+        <w:t>OS Devolvida, mas já reentregue. Em processo de testes do CIAT.</w:t>
       </w:r>
     </w:p>
     <w:p>
@@ -866,10 +865,7 @@
         <w:t xml:space="preserve"> Graves.</w:t>
       </w:r>
       <w:r>
-        <w:t xml:space="preserve"> </w:t>
-      </w:r>
-      <w:r>
-        <w:t>Em processo de testes do CIAT.</w:t>
+        <w:t xml:space="preserve"> Em processo de testes do CIAT.</w:t>
       </w:r>
     </w:p>
     <w:p>
@@ -1003,10 +999,7 @@
         <w:t>Publicação de novas versões d</w:t>
       </w:r>
       <w:r>
-        <w:t>os casos de usos:</w:t>
-      </w:r>
-      <w:r>
-        <w:t xml:space="preserve"> </w:t>
+        <w:t xml:space="preserve">os casos de usos: </w:t>
       </w:r>
       <w:r>
         <w:t xml:space="preserve">ARRUC0210 - Gerar </w:t>
@@ -1017,10 +1010,7 @@
       </w:r>
       <w:proofErr w:type="spellEnd"/>
       <w:r>
-        <w:t xml:space="preserve"> e do modelo de casos de usos para ajust</w:t>
-      </w:r>
-      <w:r>
-        <w:t>e na regra de negócio ARRRN0201, em 19/09/2016.</w:t>
+        <w:t xml:space="preserve"> e do modelo de casos de usos para ajuste na regra de negócio ARRRN0201, em 19/09/2016.</w:t>
       </w:r>
     </w:p>
     <w:p>
@@ -1225,8 +1215,6 @@
       <w:pPr>
         <w:jc w:val="both"/>
       </w:pPr>
-      <w:bookmarkStart w:id="0" w:name="_GoBack"/>
-      <w:bookmarkEnd w:id="0"/>
     </w:p>
     <w:p>
       <w:pPr>
@@ -2587,7 +2575,7 @@
         <w:rStyle w:val="Nmerodepgina"/>
         <w:noProof/>
       </w:rPr>
-      <w:t>3</w:t>
+      <w:t>2</w:t>
     </w:r>
     <w:r>
       <w:rPr>
@@ -2628,7 +2616,7 @@
         <v:shape id="_x0000_s2051" type="#_x0000_t75" style="position:absolute;margin-left:275.05pt;margin-top:-9.15pt;width:211.25pt;height:35.9pt;z-index:251656704">
           <v:imagedata r:id="rId1" o:title=""/>
         </v:shape>
-        <o:OLEObject Type="Embed" ProgID="PBrush" ShapeID="_x0000_s2051" DrawAspect="Content" ObjectID="_1537260881" r:id="rId2"/>
+        <o:OLEObject Type="Embed" ProgID="PBrush" ShapeID="_x0000_s2051" DrawAspect="Content" ObjectID="_1537273172" r:id="rId2"/>
       </w:object>
     </w:r>
   </w:p>

</xml_diff>